<commit_message>
EML docbook doesn't permit certain DocBook elements.
example eml created in first vignette now validates
</commit_message>
<xml_diff>
--- a/inst/examples/hf205-methods.docx
+++ b/inst/examples/hf205-methods.docx
@@ -14,10 +14,7 @@
     </w:p>
     <w:p>
       <w:pPr>
-        <w:numPr>
-          <w:numId w:val="1001"/>
-          <w:ilvl w:val="0"/>
-        </w:numPr>
+        <w:pStyle w:val="FirstParagraph"/>
       </w:pPr>
       <w:r>
         <w:t xml:space="preserve">Field methods. All experiments will be carried out in the greenhouse at Harvard Forest. We have developed an instrumentation system that allows us to collect continuous dissolved [O2] measurements: dedicated micro-probes (DO-166MT; Lazar Research Laboratories: http://www.shelfscientific.com/) connected to multiplexers and data loggers (AM16/32B multiplexer, CR-1000 datalogger and control system [Campbell Scientific: http://www.cambellsci.com]). The initial ecosystem composition in all experimental plants will be standardized by seeding each pitcher with a 10-ml inoculum of liquid collected from pitchers growing at Tom Swamp. In all experiments, prey will be supplied to pitchers as standardized aliquots of dried and finely ground bald-faced hornets (Dolichovespula maculata; Hymenoptera: Vespidae), which we collect in quantity throughout New England. Both hornets and ants (the latter are the dominant prey of S. purpurea) are hymenoptera, and have nearly identical C:N ratios (hornets: 3.97; common bog-dwelling ants [Tapinoma sessile and Myrmica lobifrons]: 3.37), but on average hornets have greater than 100 times the dry mass of these ants, and are easier to collect and process as a standardized food source. Additions of prey, either as large "pulses" or chronic "presses" are analogous to the enrichment and eutrophication that occur in aquatic "green" food webs in which phytoplankton abundance is boosted through addition of limiting nutrients. In "brown" food webs such as the Sarracenia microecosystem, detritus - not primary production - is at the base of the web, and our treatments boost this material as would happen through increases in arthropod prey capture78 or through nitrogen-enriched precipitation.</w:t>
@@ -25,10 +22,7 @@
     </w:p>
     <w:p>
       <w:pPr>
-        <w:numPr>
-          <w:numId w:val="1001"/>
-          <w:ilvl w:val="0"/>
-        </w:numPr>
+        <w:pStyle w:val="BodyText"/>
       </w:pPr>
       <w:r>
         <w:t xml:space="preserve">Proteomic analysis. Proteomic profiles of microbial communities are determined after separating the microbial fraction from the pitcher fluid, prey, and other detritus. The microbial "pellet" is subjected to SDS-PAGE (sodium dodecyl sulfate polyacrylamide gel) electrophoresis; bands are cut out and digested in-gel with trypsin. Tryptic peptides are subjected to LC-MS/MS (liquid chromatography tandem mass spectrometry) for peptide and protein identification. Absolute abundance of peptides and proteins are quantified using AQUA (Absolute QUAntification) analysis109.</w:t>
@@ -220,7 +214,7 @@
     </w:lvl>
   </w:abstractNum>
   <w:abstractNum w:abstractNumId="990">
-    <w:nsid w:val="3f4c5533"/>
+    <w:nsid w:val="aaae0762"/>
     <w:multiLevelType w:val="multilevel"/>
     <w:lvl w:ilvl="0">
       <w:numFmt w:val="bullet"/>
@@ -291,94 +285,6 @@
     <w:lvl w:ilvl="6">
       <w:numFmt w:val="bullet"/>
       <w:lvlText w:val=" "/>
-      <w:lvlJc w:val="left"/>
-      <w:pPr>
-        <w:tabs>
-          <w:tab w:val="num" w:pos="4320"/>
-        </w:tabs>
-        <w:ind w:left="4800" w:hanging="480"/>
-      </w:pPr>
-    </w:lvl>
-  </w:abstractNum>
-  <w:abstractNum w:abstractNumId="99411">
-    <w:nsid w:val="df6d2567"/>
-    <w:multiLevelType w:val="multilevel"/>
-    <w:lvl w:ilvl="0">
-      <w:start w:val="1"/>
-      <w:numFmt w:val="decimal"/>
-      <w:lvlText w:val="%1."/>
-      <w:lvlJc w:val="left"/>
-      <w:pPr>
-        <w:tabs>
-          <w:tab w:val="num" w:pos="0"/>
-        </w:tabs>
-        <w:ind w:left="480" w:hanging="480"/>
-      </w:pPr>
-    </w:lvl>
-    <w:lvl w:ilvl="1">
-      <w:start w:val="1"/>
-      <w:numFmt w:val="decimal"/>
-      <w:lvlText w:val="%2."/>
-      <w:lvlJc w:val="left"/>
-      <w:pPr>
-        <w:tabs>
-          <w:tab w:val="num" w:pos="720"/>
-        </w:tabs>
-        <w:ind w:left="1200" w:hanging="480"/>
-      </w:pPr>
-    </w:lvl>
-    <w:lvl w:ilvl="2">
-      <w:start w:val="1"/>
-      <w:numFmt w:val="decimal"/>
-      <w:lvlText w:val="%3."/>
-      <w:lvlJc w:val="left"/>
-      <w:pPr>
-        <w:tabs>
-          <w:tab w:val="num" w:pos="1440"/>
-        </w:tabs>
-        <w:ind w:left="1920" w:hanging="480"/>
-      </w:pPr>
-    </w:lvl>
-    <w:lvl w:ilvl="3">
-      <w:start w:val="1"/>
-      <w:numFmt w:val="decimal"/>
-      <w:lvlText w:val="%4."/>
-      <w:lvlJc w:val="left"/>
-      <w:pPr>
-        <w:tabs>
-          <w:tab w:val="num" w:pos="2160"/>
-        </w:tabs>
-        <w:ind w:left="2640" w:hanging="480"/>
-      </w:pPr>
-    </w:lvl>
-    <w:lvl w:ilvl="4">
-      <w:start w:val="1"/>
-      <w:numFmt w:val="decimal"/>
-      <w:lvlText w:val="%5."/>
-      <w:lvlJc w:val="left"/>
-      <w:pPr>
-        <w:tabs>
-          <w:tab w:val="num" w:pos="2880"/>
-        </w:tabs>
-        <w:ind w:left="3360" w:hanging="480"/>
-      </w:pPr>
-    </w:lvl>
-    <w:lvl w:ilvl="5">
-      <w:start w:val="1"/>
-      <w:numFmt w:val="decimal"/>
-      <w:lvlText w:val="%6."/>
-      <w:lvlJc w:val="left"/>
-      <w:pPr>
-        <w:tabs>
-          <w:tab w:val="num" w:pos="3600"/>
-        </w:tabs>
-        <w:ind w:left="4080" w:hanging="480"/>
-      </w:pPr>
-    </w:lvl>
-    <w:lvl w:ilvl="6">
-      <w:start w:val="1"/>
-      <w:numFmt w:val="decimal"/>
-      <w:lvlText w:val="%7."/>
       <w:lvlJc w:val="left"/>
       <w:pPr>
         <w:tabs>
@@ -393,30 +299,6 @@
   </w:num>
   <w:num w:numId="1000">
     <w:abstractNumId w:val="990"/>
-  </w:num>
-  <w:num w:numId="1001">
-    <w:abstractNumId w:val="99411"/>
-    <w:lvlOverride w:ilvl="0">
-      <w:startOverride w:val="1"/>
-    </w:lvlOverride>
-    <w:lvlOverride w:ilvl="1">
-      <w:startOverride w:val="1"/>
-    </w:lvlOverride>
-    <w:lvlOverride w:ilvl="2">
-      <w:startOverride w:val="1"/>
-    </w:lvlOverride>
-    <w:lvlOverride w:ilvl="3">
-      <w:startOverride w:val="1"/>
-    </w:lvlOverride>
-    <w:lvlOverride w:ilvl="4">
-      <w:startOverride w:val="1"/>
-    </w:lvlOverride>
-    <w:lvlOverride w:ilvl="5">
-      <w:startOverride w:val="1"/>
-    </w:lvlOverride>
-    <w:lvlOverride w:ilvl="6">
-      <w:startOverride w:val="1"/>
-    </w:lvlOverride>
   </w:num>
 </w:numbering>
 </file>

</xml_diff>